<commit_message>
change route to read on apache server
</commit_message>
<xml_diff>
--- a/src/assets/videos/Website structure.docx
+++ b/src/assets/videos/Website structure.docx
@@ -1,6 +1,6 @@
 
 <file path=word/document.xml><?xml version="1.0" encoding="utf-8"?>
-<w:document xmlns:wpc="http://schemas.microsoft.com/office/word/2010/wordprocessingCanvas" xmlns:cx="http://schemas.microsoft.com/office/drawing/2014/chartex" xmlns:mc="http://schemas.openxmlformats.org/markup-compatibility/2006" xmlns:o="urn:schemas-microsoft-com:office:office" xmlns:r="http://schemas.openxmlformats.org/officeDocument/2006/relationships" xmlns:m="http://schemas.openxmlformats.org/officeDocument/2006/math" xmlns:v="urn:schemas-microsoft-com:vml" xmlns:wp14="http://schemas.microsoft.com/office/word/2010/wordprocessingDrawing" xmlns:wp="http://schemas.openxmlformats.org/drawingml/2006/wordprocessingDrawing" xmlns:w10="urn:schemas-microsoft-com:office:word" xmlns:w="http://schemas.openxmlformats.org/wordprocessingml/2006/main" xmlns:w14="http://schemas.microsoft.com/office/word/2010/wordml" xmlns:w15="http://schemas.microsoft.com/office/word/2012/wordml" xmlns:w16se="http://schemas.microsoft.com/office/word/2015/wordml/symex" xmlns:wpg="http://schemas.microsoft.com/office/word/2010/wordprocessingGroup" xmlns:wpi="http://schemas.microsoft.com/office/word/2010/wordprocessingInk" xmlns:wne="http://schemas.microsoft.com/office/word/2006/wordml" xmlns:wps="http://schemas.microsoft.com/office/word/2010/wordprocessingShape" mc:Ignorable="w14 w15 w16se wp14">
+<w:document xmlns:wpc="http://schemas.microsoft.com/office/word/2010/wordprocessingCanvas" xmlns:cx="http://schemas.microsoft.com/office/drawing/2014/chartex" xmlns:cx1="http://schemas.microsoft.com/office/drawing/2015/9/8/chartex" xmlns:cx2="http://schemas.microsoft.com/office/drawing/2015/10/21/chartex" xmlns:cx3="http://schemas.microsoft.com/office/drawing/2016/5/9/chartex" xmlns:cx4="http://schemas.microsoft.com/office/drawing/2016/5/10/chartex" xmlns:cx5="http://schemas.microsoft.com/office/drawing/2016/5/11/chartex" xmlns:cx6="http://schemas.microsoft.com/office/drawing/2016/5/12/chartex" xmlns:cx7="http://schemas.microsoft.com/office/drawing/2016/5/13/chartex" xmlns:cx8="http://schemas.microsoft.com/office/drawing/2016/5/14/chartex" xmlns:mc="http://schemas.openxmlformats.org/markup-compatibility/2006" xmlns:aink="http://schemas.microsoft.com/office/drawing/2016/ink" xmlns:am3d="http://schemas.microsoft.com/office/drawing/2017/model3d" xmlns:o="urn:schemas-microsoft-com:office:office" xmlns:r="http://schemas.openxmlformats.org/officeDocument/2006/relationships" xmlns:m="http://schemas.openxmlformats.org/officeDocument/2006/math" xmlns:v="urn:schemas-microsoft-com:vml" xmlns:wp14="http://schemas.microsoft.com/office/word/2010/wordprocessingDrawing" xmlns:wp="http://schemas.openxmlformats.org/drawingml/2006/wordprocessingDrawing" xmlns:w10="urn:schemas-microsoft-com:office:word" xmlns:w="http://schemas.openxmlformats.org/wordprocessingml/2006/main" xmlns:w14="http://schemas.microsoft.com/office/word/2010/wordml" xmlns:w15="http://schemas.microsoft.com/office/word/2012/wordml" xmlns:w16cid="http://schemas.microsoft.com/office/word/2016/wordml/cid" xmlns:w16se="http://schemas.microsoft.com/office/word/2015/wordml/symex" xmlns:wpg="http://schemas.microsoft.com/office/word/2010/wordprocessingGroup" xmlns:wpi="http://schemas.microsoft.com/office/word/2010/wordprocessingInk" xmlns:wne="http://schemas.microsoft.com/office/word/2006/wordml" xmlns:wps="http://schemas.microsoft.com/office/word/2010/wordprocessingShape" mc:Ignorable="w14 w15 w16se w16cid wp14">
   <w:body>
     <w:p>
       <w:pPr>
@@ -155,29 +155,73 @@
           <w:sz w:val="24"/>
           <w:szCs w:val="24"/>
         </w:rPr>
-        <w:t>Our Recommendation section</w:t>
-      </w:r>
-    </w:p>
-    <w:p>
-      <w:pPr>
+        <w:t xml:space="preserve">Our Recommendation </w:t>
+      </w:r>
+      <w:proofErr w:type="gramStart"/>
+      <w:r>
         <w:rPr>
           <w:rFonts w:asciiTheme="minorBidi" w:hAnsiTheme="minorBidi"/>
-          <w:b/>
-          <w:bCs/>
-          <w:sz w:val="24"/>
-          <w:szCs w:val="24"/>
-        </w:rPr>
-      </w:pPr>
-      <w:r>
+          <w:sz w:val="24"/>
+          <w:szCs w:val="24"/>
+        </w:rPr>
+        <w:t>section</w:t>
+      </w:r>
+      <w:proofErr w:type="gramEnd"/>
+    </w:p>
+    <w:p>
+      <w:pPr>
+        <w:pStyle w:val="ListParagraph"/>
+        <w:numPr>
+          <w:ilvl w:val="0"/>
+          <w:numId w:val="1"/>
+        </w:numPr>
         <w:rPr>
           <w:rFonts w:asciiTheme="minorBidi" w:hAnsiTheme="minorBidi"/>
-          <w:b/>
-          <w:bCs/>
-          <w:sz w:val="24"/>
-          <w:szCs w:val="24"/>
-        </w:rPr>
-        <w:t>Our Story page</w:t>
-      </w:r>
+          <w:sz w:val="24"/>
+          <w:szCs w:val="24"/>
+        </w:rPr>
+      </w:pPr>
+      <w:r>
+        <w:rPr>
+          <w:rFonts w:asciiTheme="minorBidi" w:hAnsiTheme="minorBidi"/>
+          <w:sz w:val="24"/>
+          <w:szCs w:val="24"/>
+        </w:rPr>
+        <w:t>Footer</w:t>
+      </w:r>
+    </w:p>
+    <w:p>
+      <w:pPr>
+        <w:rPr>
+          <w:rFonts w:asciiTheme="minorBidi" w:hAnsiTheme="minorBidi"/>
+          <w:b/>
+          <w:bCs/>
+          <w:sz w:val="24"/>
+          <w:szCs w:val="24"/>
+        </w:rPr>
+      </w:pPr>
+      <w:r>
+        <w:rPr>
+          <w:rFonts w:asciiTheme="minorBidi" w:hAnsiTheme="minorBidi"/>
+          <w:b/>
+          <w:bCs/>
+          <w:sz w:val="24"/>
+          <w:szCs w:val="24"/>
+        </w:rPr>
+        <w:t xml:space="preserve">Our Story </w:t>
+      </w:r>
+      <w:proofErr w:type="gramStart"/>
+      <w:r>
+        <w:rPr>
+          <w:rFonts w:asciiTheme="minorBidi" w:hAnsiTheme="minorBidi"/>
+          <w:b/>
+          <w:bCs/>
+          <w:sz w:val="24"/>
+          <w:szCs w:val="24"/>
+        </w:rPr>
+        <w:t>page</w:t>
+      </w:r>
+      <w:proofErr w:type="gramEnd"/>
     </w:p>
     <w:p>
       <w:pPr>
@@ -220,7 +264,7 @@
           <w:bCs/>
           <w:color w:val="222222"/>
         </w:rPr>
-        <w:t>Plans Page</w:t>
+        <w:t>Create Account Page</w:t>
       </w:r>
     </w:p>
     <w:p>
@@ -242,7 +286,7 @@
           <w:bCs/>
           <w:color w:val="222222"/>
         </w:rPr>
-        <w:t>Create Account Page</w:t>
+        <w:t>Login Page</w:t>
       </w:r>
     </w:p>
     <w:p>
@@ -264,7 +308,16 @@
           <w:bCs/>
           <w:color w:val="222222"/>
         </w:rPr>
-        <w:t>Login Page</w:t>
+        <w:t>Register</w:t>
+      </w:r>
+      <w:r>
+        <w:rPr>
+          <w:rFonts w:asciiTheme="minorBidi" w:hAnsiTheme="minorBidi" w:cstheme="minorBidi"/>
+          <w:b/>
+          <w:bCs/>
+          <w:color w:val="222222"/>
+        </w:rPr>
+        <w:t xml:space="preserve"> Page</w:t>
       </w:r>
     </w:p>
     <w:p>
@@ -308,16 +361,7 @@
           <w:bCs/>
           <w:color w:val="222222"/>
         </w:rPr>
-        <w:t>Dashboard Page</w:t>
-      </w:r>
-      <w:r>
-        <w:rPr>
-          <w:rFonts w:asciiTheme="minorBidi" w:hAnsiTheme="minorBidi" w:cstheme="minorBidi"/>
-          <w:b/>
-          <w:bCs/>
-          <w:color w:val="222222"/>
-        </w:rPr>
-        <w:t>:</w:t>
+        <w:t>Dashboard Page:</w:t>
       </w:r>
     </w:p>
     <w:p>
@@ -566,7 +610,7 @@
           <w:sz w:val="24"/>
           <w:szCs w:val="24"/>
         </w:rPr>
-        <w:t>SEO.</w:t>
+        <w:t>Performance optimization.</w:t>
       </w:r>
     </w:p>
     <w:p>
@@ -586,26 +630,6 @@
           <w:sz w:val="24"/>
           <w:szCs w:val="24"/>
         </w:rPr>
-        <w:t>Performance optimization.</w:t>
-      </w:r>
-    </w:p>
-    <w:p>
-      <w:pPr>
-        <w:pStyle w:val="ListParagraph"/>
-        <w:numPr>
-          <w:ilvl w:val="0"/>
-          <w:numId w:val="3"/>
-        </w:numPr>
-        <w:rPr>
-          <w:sz w:val="24"/>
-          <w:szCs w:val="24"/>
-        </w:rPr>
-      </w:pPr>
-      <w:r>
-        <w:rPr>
-          <w:sz w:val="24"/>
-          <w:szCs w:val="24"/>
-        </w:rPr>
         <w:t>Security validation.</w:t>
       </w:r>
     </w:p>
@@ -668,8 +692,6 @@
           <w:u w:val="single"/>
         </w:rPr>
       </w:pPr>
-      <w:bookmarkStart w:id="0" w:name="_GoBack"/>
-      <w:bookmarkEnd w:id="0"/>
       <w:r>
         <w:rPr>
           <w:b/>
@@ -725,14 +747,247 @@
           <w:sz w:val="24"/>
           <w:szCs w:val="24"/>
         </w:rPr>
-        <w:t xml:space="preserve">Frontend. </w:t>
-      </w:r>
-      <w:r>
-        <w:rPr>
-          <w:sz w:val="24"/>
-          <w:szCs w:val="24"/>
-        </w:rPr>
-        <w:tab/>
+        <w:t xml:space="preserve"> </w:t>
+      </w:r>
+      <w:r>
+        <w:rPr>
+          <w:sz w:val="24"/>
+          <w:szCs w:val="24"/>
+        </w:rPr>
+        <w:t>Database Relation</w:t>
+      </w:r>
+      <w:r>
+        <w:rPr>
+          <w:sz w:val="24"/>
+          <w:szCs w:val="24"/>
+        </w:rPr>
+        <w:t xml:space="preserve">. </w:t>
+      </w:r>
+      <w:r>
+        <w:rPr>
+          <w:sz w:val="24"/>
+          <w:szCs w:val="24"/>
+        </w:rPr>
+        <w:tab/>
+      </w:r>
+      <w:r>
+        <w:rPr>
+          <w:sz w:val="24"/>
+          <w:szCs w:val="24"/>
+        </w:rPr>
+        <w:tab/>
+      </w:r>
+      <w:r>
+        <w:rPr>
+          <w:sz w:val="24"/>
+          <w:szCs w:val="24"/>
+        </w:rPr>
+        <w:t xml:space="preserve">      </w:t>
+      </w:r>
+      <w:r>
+        <w:rPr>
+          <w:sz w:val="24"/>
+          <w:szCs w:val="24"/>
+        </w:rPr>
+        <w:tab/>
+      </w:r>
+      <w:r>
+        <w:rPr>
+          <w:sz w:val="24"/>
+          <w:szCs w:val="24"/>
+        </w:rPr>
+        <w:tab/>
+      </w:r>
+      <w:r>
+        <w:rPr>
+          <w:sz w:val="24"/>
+          <w:szCs w:val="24"/>
+        </w:rPr>
+        <w:tab/>
+      </w:r>
+      <w:r>
+        <w:rPr>
+          <w:sz w:val="24"/>
+          <w:szCs w:val="24"/>
+        </w:rPr>
+        <w:tab/>
+      </w:r>
+      <w:r>
+        <w:rPr>
+          <w:sz w:val="24"/>
+          <w:szCs w:val="24"/>
+        </w:rPr>
+        <w:t xml:space="preserve">              </w:t>
+      </w:r>
+      <w:bookmarkStart w:id="0" w:name="_GoBack"/>
+      <w:bookmarkEnd w:id="0"/>
+      <w:r>
+        <w:rPr>
+          <w:sz w:val="24"/>
+          <w:szCs w:val="24"/>
+        </w:rPr>
+        <w:tab/>
+        <w:t>(</w:t>
+      </w:r>
+      <w:r>
+        <w:rPr>
+          <w:sz w:val="24"/>
+          <w:szCs w:val="24"/>
+        </w:rPr>
+        <w:t>1</w:t>
+      </w:r>
+      <w:r>
+        <w:rPr>
+          <w:sz w:val="24"/>
+          <w:szCs w:val="24"/>
+        </w:rPr>
+        <w:t>Weeks)</w:t>
+      </w:r>
+    </w:p>
+    <w:p>
+      <w:pPr>
+        <w:rPr>
+          <w:b/>
+          <w:bCs/>
+          <w:sz w:val="24"/>
+          <w:szCs w:val="24"/>
+        </w:rPr>
+      </w:pPr>
+      <w:r>
+        <w:rPr>
+          <w:b/>
+          <w:bCs/>
+          <w:sz w:val="24"/>
+          <w:szCs w:val="24"/>
+        </w:rPr>
+        <w:t>Phase 2:</w:t>
+      </w:r>
+    </w:p>
+    <w:p>
+      <w:pPr>
+        <w:rPr>
+          <w:sz w:val="24"/>
+          <w:szCs w:val="24"/>
+        </w:rPr>
+      </w:pPr>
+      <w:r>
+        <w:rPr>
+          <w:sz w:val="24"/>
+          <w:szCs w:val="24"/>
+        </w:rPr>
+        <w:t>Backend Panel.</w:t>
+      </w:r>
+      <w:r>
+        <w:rPr>
+          <w:sz w:val="24"/>
+          <w:szCs w:val="24"/>
+        </w:rPr>
+        <w:tab/>
+      </w:r>
+      <w:r>
+        <w:rPr>
+          <w:sz w:val="24"/>
+          <w:szCs w:val="24"/>
+        </w:rPr>
+        <w:tab/>
+      </w:r>
+      <w:r>
+        <w:rPr>
+          <w:sz w:val="24"/>
+          <w:szCs w:val="24"/>
+        </w:rPr>
+        <w:tab/>
+      </w:r>
+      <w:r>
+        <w:rPr>
+          <w:sz w:val="24"/>
+          <w:szCs w:val="24"/>
+        </w:rPr>
+        <w:tab/>
+      </w:r>
+      <w:r>
+        <w:rPr>
+          <w:sz w:val="24"/>
+          <w:szCs w:val="24"/>
+        </w:rPr>
+        <w:tab/>
+      </w:r>
+      <w:r>
+        <w:rPr>
+          <w:sz w:val="24"/>
+          <w:szCs w:val="24"/>
+        </w:rPr>
+        <w:tab/>
+      </w:r>
+      <w:r>
+        <w:rPr>
+          <w:sz w:val="24"/>
+          <w:szCs w:val="24"/>
+        </w:rPr>
+        <w:tab/>
+      </w:r>
+      <w:r>
+        <w:rPr>
+          <w:sz w:val="24"/>
+          <w:szCs w:val="24"/>
+        </w:rPr>
+        <w:tab/>
+        <w:t>(</w:t>
+      </w:r>
+      <w:r>
+        <w:rPr>
+          <w:sz w:val="24"/>
+          <w:szCs w:val="24"/>
+        </w:rPr>
+        <w:t>3</w:t>
+      </w:r>
+      <w:r>
+        <w:rPr>
+          <w:sz w:val="24"/>
+          <w:szCs w:val="24"/>
+        </w:rPr>
+        <w:t>Weeks)</w:t>
+      </w:r>
+    </w:p>
+    <w:p>
+      <w:pPr>
+        <w:rPr>
+          <w:b/>
+          <w:bCs/>
+          <w:sz w:val="24"/>
+          <w:szCs w:val="24"/>
+        </w:rPr>
+      </w:pPr>
+      <w:r>
+        <w:rPr>
+          <w:b/>
+          <w:bCs/>
+          <w:sz w:val="24"/>
+          <w:szCs w:val="24"/>
+        </w:rPr>
+        <w:t>Phase 3:</w:t>
+      </w:r>
+    </w:p>
+    <w:p>
+      <w:pPr>
+        <w:rPr>
+          <w:sz w:val="24"/>
+          <w:szCs w:val="24"/>
+        </w:rPr>
+      </w:pPr>
+      <w:r>
+        <w:rPr>
+          <w:sz w:val="24"/>
+          <w:szCs w:val="24"/>
+        </w:rPr>
+        <w:t>frontend</w:t>
+      </w:r>
+      <w:r>
+        <w:rPr>
+          <w:sz w:val="24"/>
+          <w:szCs w:val="24"/>
+        </w:rPr>
+        <w:t xml:space="preserve"> Testing.</w:t>
       </w:r>
       <w:r>
         <w:rPr>
@@ -801,424 +1056,6 @@
           <w:szCs w:val="24"/>
         </w:rPr>
       </w:pPr>
-      <w:r>
-        <w:rPr>
-          <w:b/>
-          <w:bCs/>
-          <w:sz w:val="24"/>
-          <w:szCs w:val="24"/>
-        </w:rPr>
-        <w:t>Phase 2:</w:t>
-      </w:r>
-    </w:p>
-    <w:p>
-      <w:pPr>
-        <w:rPr>
-          <w:sz w:val="24"/>
-          <w:szCs w:val="24"/>
-        </w:rPr>
-      </w:pPr>
-      <w:r>
-        <w:rPr>
-          <w:sz w:val="24"/>
-          <w:szCs w:val="24"/>
-        </w:rPr>
-        <w:t>Backend Panel.</w:t>
-      </w:r>
-      <w:r>
-        <w:rPr>
-          <w:sz w:val="24"/>
-          <w:szCs w:val="24"/>
-        </w:rPr>
-        <w:tab/>
-      </w:r>
-      <w:r>
-        <w:rPr>
-          <w:sz w:val="24"/>
-          <w:szCs w:val="24"/>
-        </w:rPr>
-        <w:tab/>
-      </w:r>
-      <w:r>
-        <w:rPr>
-          <w:sz w:val="24"/>
-          <w:szCs w:val="24"/>
-        </w:rPr>
-        <w:tab/>
-      </w:r>
-      <w:r>
-        <w:rPr>
-          <w:sz w:val="24"/>
-          <w:szCs w:val="24"/>
-        </w:rPr>
-        <w:tab/>
-      </w:r>
-      <w:r>
-        <w:rPr>
-          <w:sz w:val="24"/>
-          <w:szCs w:val="24"/>
-        </w:rPr>
-        <w:tab/>
-      </w:r>
-      <w:r>
-        <w:rPr>
-          <w:sz w:val="24"/>
-          <w:szCs w:val="24"/>
-        </w:rPr>
-        <w:tab/>
-      </w:r>
-      <w:r>
-        <w:rPr>
-          <w:sz w:val="24"/>
-          <w:szCs w:val="24"/>
-        </w:rPr>
-        <w:tab/>
-      </w:r>
-      <w:r>
-        <w:rPr>
-          <w:sz w:val="24"/>
-          <w:szCs w:val="24"/>
-        </w:rPr>
-        <w:tab/>
-        <w:t>(2Weeks)</w:t>
-      </w:r>
-    </w:p>
-    <w:p>
-      <w:pPr>
-        <w:rPr>
-          <w:b/>
-          <w:bCs/>
-          <w:sz w:val="24"/>
-          <w:szCs w:val="24"/>
-        </w:rPr>
-      </w:pPr>
-      <w:r>
-        <w:rPr>
-          <w:b/>
-          <w:bCs/>
-          <w:sz w:val="24"/>
-          <w:szCs w:val="24"/>
-        </w:rPr>
-        <w:t>Phase 3:</w:t>
-      </w:r>
-    </w:p>
-    <w:p>
-      <w:pPr>
-        <w:rPr>
-          <w:sz w:val="24"/>
-          <w:szCs w:val="24"/>
-        </w:rPr>
-      </w:pPr>
-      <w:r>
-        <w:rPr>
-          <w:sz w:val="24"/>
-          <w:szCs w:val="24"/>
-        </w:rPr>
-        <w:t>Integration Testing.</w:t>
-      </w:r>
-      <w:r>
-        <w:rPr>
-          <w:sz w:val="24"/>
-          <w:szCs w:val="24"/>
-        </w:rPr>
-        <w:tab/>
-      </w:r>
-      <w:r>
-        <w:rPr>
-          <w:sz w:val="24"/>
-          <w:szCs w:val="24"/>
-        </w:rPr>
-        <w:tab/>
-      </w:r>
-      <w:r>
-        <w:rPr>
-          <w:sz w:val="24"/>
-          <w:szCs w:val="24"/>
-        </w:rPr>
-        <w:tab/>
-      </w:r>
-      <w:r>
-        <w:rPr>
-          <w:sz w:val="24"/>
-          <w:szCs w:val="24"/>
-        </w:rPr>
-        <w:tab/>
-      </w:r>
-      <w:r>
-        <w:rPr>
-          <w:sz w:val="24"/>
-          <w:szCs w:val="24"/>
-        </w:rPr>
-        <w:tab/>
-      </w:r>
-      <w:r>
-        <w:rPr>
-          <w:sz w:val="24"/>
-          <w:szCs w:val="24"/>
-        </w:rPr>
-        <w:tab/>
-      </w:r>
-      <w:r>
-        <w:rPr>
-          <w:sz w:val="24"/>
-          <w:szCs w:val="24"/>
-        </w:rPr>
-        <w:tab/>
-      </w:r>
-      <w:r>
-        <w:rPr>
-          <w:sz w:val="24"/>
-          <w:szCs w:val="24"/>
-        </w:rPr>
-        <w:tab/>
-        <w:t>(2Weeks)</w:t>
-      </w:r>
-    </w:p>
-    <w:p>
-      <w:pPr>
-        <w:rPr>
-          <w:b/>
-          <w:bCs/>
-          <w:sz w:val="24"/>
-          <w:szCs w:val="24"/>
-        </w:rPr>
-      </w:pPr>
-      <w:r>
-        <w:rPr>
-          <w:b/>
-          <w:bCs/>
-          <w:sz w:val="24"/>
-          <w:szCs w:val="24"/>
-        </w:rPr>
-        <w:t>Phase 4:</w:t>
-      </w:r>
-    </w:p>
-    <w:p>
-      <w:pPr>
-        <w:rPr>
-          <w:sz w:val="24"/>
-          <w:szCs w:val="24"/>
-        </w:rPr>
-      </w:pPr>
-      <w:r>
-        <w:rPr>
-          <w:sz w:val="24"/>
-          <w:szCs w:val="24"/>
-        </w:rPr>
-        <w:t>Basic SEO Ready and Performance, Standard Security Validation.</w:t>
-      </w:r>
-      <w:r>
-        <w:rPr>
-          <w:sz w:val="24"/>
-          <w:szCs w:val="24"/>
-        </w:rPr>
-        <w:tab/>
-      </w:r>
-      <w:r>
-        <w:rPr>
-          <w:sz w:val="24"/>
-          <w:szCs w:val="24"/>
-        </w:rPr>
-        <w:tab/>
-        <w:t>(2Weeks)</w:t>
-      </w:r>
-    </w:p>
-    <w:p>
-      <w:pPr>
-        <w:rPr>
-          <w:b/>
-          <w:bCs/>
-          <w:sz w:val="24"/>
-          <w:szCs w:val="24"/>
-        </w:rPr>
-      </w:pPr>
-      <w:r>
-        <w:rPr>
-          <w:b/>
-          <w:bCs/>
-          <w:sz w:val="24"/>
-          <w:szCs w:val="24"/>
-        </w:rPr>
-        <w:t>Phase 5:</w:t>
-      </w:r>
-    </w:p>
-    <w:p>
-      <w:pPr>
-        <w:pBdr>
-          <w:bottom w:val="single" w:sz="6" w:space="1" w:color="auto"/>
-        </w:pBdr>
-        <w:rPr>
-          <w:sz w:val="24"/>
-          <w:szCs w:val="24"/>
-        </w:rPr>
-      </w:pPr>
-      <w:r>
-        <w:rPr>
-          <w:sz w:val="24"/>
-          <w:szCs w:val="24"/>
-        </w:rPr>
-        <w:t>Deployment and Domain Mapping.</w:t>
-      </w:r>
-      <w:r>
-        <w:rPr>
-          <w:sz w:val="24"/>
-          <w:szCs w:val="24"/>
-        </w:rPr>
-        <w:tab/>
-      </w:r>
-      <w:r>
-        <w:rPr>
-          <w:sz w:val="24"/>
-          <w:szCs w:val="24"/>
-        </w:rPr>
-        <w:tab/>
-      </w:r>
-      <w:r>
-        <w:rPr>
-          <w:sz w:val="24"/>
-          <w:szCs w:val="24"/>
-        </w:rPr>
-        <w:tab/>
-      </w:r>
-      <w:r>
-        <w:rPr>
-          <w:sz w:val="24"/>
-          <w:szCs w:val="24"/>
-        </w:rPr>
-        <w:tab/>
-      </w:r>
-      <w:r>
-        <w:rPr>
-          <w:sz w:val="24"/>
-          <w:szCs w:val="24"/>
-        </w:rPr>
-        <w:tab/>
-      </w:r>
-      <w:r>
-        <w:rPr>
-          <w:sz w:val="24"/>
-          <w:szCs w:val="24"/>
-        </w:rPr>
-        <w:tab/>
-        <w:t>(2Weeks)</w:t>
-      </w:r>
-    </w:p>
-    <w:p>
-      <w:pPr>
-        <w:ind w:left="7200"/>
-        <w:rPr>
-          <w:b/>
-          <w:bCs/>
-          <w:sz w:val="24"/>
-          <w:szCs w:val="24"/>
-        </w:rPr>
-      </w:pPr>
-      <w:r>
-        <w:rPr>
-          <w:sz w:val="24"/>
-          <w:szCs w:val="24"/>
-        </w:rPr>
-        <w:t xml:space="preserve">            </w:t>
-      </w:r>
-      <w:r>
-        <w:rPr>
-          <w:b/>
-          <w:bCs/>
-          <w:sz w:val="24"/>
-          <w:szCs w:val="24"/>
-        </w:rPr>
-        <w:t>Total: 45 Days</w:t>
-      </w:r>
-    </w:p>
-    <w:p>
-      <w:pPr>
-        <w:rPr>
-          <w:b/>
-          <w:bCs/>
-          <w:sz w:val="24"/>
-          <w:szCs w:val="24"/>
-        </w:rPr>
-      </w:pPr>
-      <w:r>
-        <w:rPr>
-          <w:sz w:val="24"/>
-          <w:szCs w:val="24"/>
-        </w:rPr>
-        <w:tab/>
-      </w:r>
-      <w:r>
-        <w:rPr>
-          <w:sz w:val="24"/>
-          <w:szCs w:val="24"/>
-        </w:rPr>
-        <w:tab/>
-      </w:r>
-      <w:r>
-        <w:rPr>
-          <w:sz w:val="24"/>
-          <w:szCs w:val="24"/>
-        </w:rPr>
-        <w:tab/>
-      </w:r>
-      <w:r>
-        <w:rPr>
-          <w:sz w:val="24"/>
-          <w:szCs w:val="24"/>
-        </w:rPr>
-        <w:tab/>
-      </w:r>
-      <w:r>
-        <w:rPr>
-          <w:sz w:val="24"/>
-          <w:szCs w:val="24"/>
-        </w:rPr>
-        <w:tab/>
-      </w:r>
-      <w:r>
-        <w:rPr>
-          <w:sz w:val="24"/>
-          <w:szCs w:val="24"/>
-        </w:rPr>
-        <w:tab/>
-      </w:r>
-      <w:r>
-        <w:rPr>
-          <w:sz w:val="24"/>
-          <w:szCs w:val="24"/>
-        </w:rPr>
-        <w:tab/>
-      </w:r>
-      <w:r>
-        <w:rPr>
-          <w:sz w:val="24"/>
-          <w:szCs w:val="24"/>
-        </w:rPr>
-        <w:tab/>
-      </w:r>
-      <w:r>
-        <w:rPr>
-          <w:sz w:val="24"/>
-          <w:szCs w:val="24"/>
-        </w:rPr>
-        <w:tab/>
-      </w:r>
-      <w:r>
-        <w:rPr>
-          <w:sz w:val="24"/>
-          <w:szCs w:val="24"/>
-        </w:rPr>
-        <w:tab/>
-        <w:t xml:space="preserve">            </w:t>
-      </w:r>
-      <w:r>
-        <w:rPr>
-          <w:b/>
-          <w:bCs/>
-          <w:sz w:val="24"/>
-          <w:szCs w:val="24"/>
-        </w:rPr>
-        <w:t>Pricing: 1000 $</w:t>
-      </w:r>
     </w:p>
     <w:sectPr>
       <w:pgSz w:w="12240" w:h="15840"/>
@@ -1231,7 +1068,7 @@
 </file>
 
 <file path=word/numbering.xml><?xml version="1.0" encoding="utf-8"?>
-<w:numbering xmlns:wpc="http://schemas.microsoft.com/office/word/2010/wordprocessingCanvas" xmlns:cx="http://schemas.microsoft.com/office/drawing/2014/chartex" xmlns:mc="http://schemas.openxmlformats.org/markup-compatibility/2006" xmlns:o="urn:schemas-microsoft-com:office:office" xmlns:r="http://schemas.openxmlformats.org/officeDocument/2006/relationships" xmlns:m="http://schemas.openxmlformats.org/officeDocument/2006/math" xmlns:v="urn:schemas-microsoft-com:vml" xmlns:wp14="http://schemas.microsoft.com/office/word/2010/wordprocessingDrawing" xmlns:wp="http://schemas.openxmlformats.org/drawingml/2006/wordprocessingDrawing" xmlns:w10="urn:schemas-microsoft-com:office:word" xmlns:w="http://schemas.openxmlformats.org/wordprocessingml/2006/main" xmlns:w14="http://schemas.microsoft.com/office/word/2010/wordml" xmlns:w15="http://schemas.microsoft.com/office/word/2012/wordml" xmlns:w16se="http://schemas.microsoft.com/office/word/2015/wordml/symex" xmlns:wpg="http://schemas.microsoft.com/office/word/2010/wordprocessingGroup" xmlns:wpi="http://schemas.microsoft.com/office/word/2010/wordprocessingInk" xmlns:wne="http://schemas.microsoft.com/office/word/2006/wordml" xmlns:wps="http://schemas.microsoft.com/office/word/2010/wordprocessingShape" mc:Ignorable="w14 w15 w16se wp14">
+<w:numbering xmlns:wpc="http://schemas.microsoft.com/office/word/2010/wordprocessingCanvas" xmlns:cx="http://schemas.microsoft.com/office/drawing/2014/chartex" xmlns:cx1="http://schemas.microsoft.com/office/drawing/2015/9/8/chartex" xmlns:cx2="http://schemas.microsoft.com/office/drawing/2015/10/21/chartex" xmlns:cx3="http://schemas.microsoft.com/office/drawing/2016/5/9/chartex" xmlns:cx4="http://schemas.microsoft.com/office/drawing/2016/5/10/chartex" xmlns:cx5="http://schemas.microsoft.com/office/drawing/2016/5/11/chartex" xmlns:cx6="http://schemas.microsoft.com/office/drawing/2016/5/12/chartex" xmlns:cx7="http://schemas.microsoft.com/office/drawing/2016/5/13/chartex" xmlns:cx8="http://schemas.microsoft.com/office/drawing/2016/5/14/chartex" xmlns:mc="http://schemas.openxmlformats.org/markup-compatibility/2006" xmlns:aink="http://schemas.microsoft.com/office/drawing/2016/ink" xmlns:am3d="http://schemas.microsoft.com/office/drawing/2017/model3d" xmlns:o="urn:schemas-microsoft-com:office:office" xmlns:r="http://schemas.openxmlformats.org/officeDocument/2006/relationships" xmlns:m="http://schemas.openxmlformats.org/officeDocument/2006/math" xmlns:v="urn:schemas-microsoft-com:vml" xmlns:wp14="http://schemas.microsoft.com/office/word/2010/wordprocessingDrawing" xmlns:wp="http://schemas.openxmlformats.org/drawingml/2006/wordprocessingDrawing" xmlns:w10="urn:schemas-microsoft-com:office:word" xmlns:w="http://schemas.openxmlformats.org/wordprocessingml/2006/main" xmlns:w14="http://schemas.microsoft.com/office/word/2010/wordml" xmlns:w15="http://schemas.microsoft.com/office/word/2012/wordml" xmlns:w16cid="http://schemas.microsoft.com/office/word/2016/wordml/cid" xmlns:w16se="http://schemas.microsoft.com/office/word/2015/wordml/symex" xmlns:wpg="http://schemas.microsoft.com/office/word/2010/wordprocessingGroup" xmlns:wpi="http://schemas.microsoft.com/office/word/2010/wordprocessingInk" xmlns:wne="http://schemas.microsoft.com/office/word/2006/wordml" xmlns:wps="http://schemas.microsoft.com/office/word/2010/wordprocessingShape" mc:Ignorable="w14 w15 w16se w16cid wp14">
   <w:abstractNum w:abstractNumId="0" w15:restartNumberingAfterBreak="0">
     <w:nsid w:val="30957A29"/>
     <w:multiLevelType w:val="hybridMultilevel"/>
@@ -1584,7 +1421,7 @@
 </file>
 
 <file path=word/styles.xml><?xml version="1.0" encoding="utf-8"?>
-<w:styles xmlns:mc="http://schemas.openxmlformats.org/markup-compatibility/2006" xmlns:r="http://schemas.openxmlformats.org/officeDocument/2006/relationships" xmlns:w="http://schemas.openxmlformats.org/wordprocessingml/2006/main" xmlns:w14="http://schemas.microsoft.com/office/word/2010/wordml" xmlns:w15="http://schemas.microsoft.com/office/word/2012/wordml" xmlns:w16se="http://schemas.microsoft.com/office/word/2015/wordml/symex" mc:Ignorable="w14 w15 w16se">
+<w:styles xmlns:mc="http://schemas.openxmlformats.org/markup-compatibility/2006" xmlns:r="http://schemas.openxmlformats.org/officeDocument/2006/relationships" xmlns:w="http://schemas.openxmlformats.org/wordprocessingml/2006/main" xmlns:w14="http://schemas.microsoft.com/office/word/2010/wordml" xmlns:w15="http://schemas.microsoft.com/office/word/2012/wordml" xmlns:w16cid="http://schemas.microsoft.com/office/word/2016/wordml/cid" xmlns:w16se="http://schemas.microsoft.com/office/word/2015/wordml/symex" mc:Ignorable="w14 w15 w16se w16cid">
   <w:docDefaults>
     <w:rPrDefault>
       <w:rPr>
@@ -1600,7 +1437,7 @@
       </w:pPr>
     </w:pPrDefault>
   </w:docDefaults>
-  <w:latentStyles w:defLockedState="0" w:defUIPriority="99" w:defSemiHidden="0" w:defUnhideWhenUsed="0" w:defQFormat="0" w:count="371">
+  <w:latentStyles w:defLockedState="0" w:defUIPriority="99" w:defSemiHidden="0" w:defUnhideWhenUsed="0" w:defQFormat="0" w:count="375">
     <w:lsdException w:name="Normal" w:uiPriority="0" w:qFormat="1"/>
     <w:lsdException w:name="heading 1" w:uiPriority="9" w:qFormat="1"/>
     <w:lsdException w:name="heading 2" w:semiHidden="1" w:uiPriority="9" w:unhideWhenUsed="1" w:qFormat="1"/>
@@ -1706,7 +1543,6 @@
     <w:lsdException w:name="HTML Sample" w:semiHidden="1" w:unhideWhenUsed="1"/>
     <w:lsdException w:name="HTML Typewriter" w:semiHidden="1" w:unhideWhenUsed="1"/>
     <w:lsdException w:name="HTML Variable" w:semiHidden="1" w:unhideWhenUsed="1"/>
-    <w:lsdException w:name="Normal Table" w:semiHidden="1" w:unhideWhenUsed="1"/>
     <w:lsdException w:name="annotation subject" w:semiHidden="1" w:unhideWhenUsed="1"/>
     <w:lsdException w:name="No List" w:semiHidden="1" w:unhideWhenUsed="1"/>
     <w:lsdException w:name="Outline List 1" w:semiHidden="1" w:unhideWhenUsed="1"/>
@@ -1750,10 +1586,8 @@
     <w:lsdException w:name="Table Elegant" w:semiHidden="1" w:unhideWhenUsed="1"/>
     <w:lsdException w:name="Table Professional" w:semiHidden="1" w:unhideWhenUsed="1"/>
     <w:lsdException w:name="Table Subtle 1" w:semiHidden="1" w:unhideWhenUsed="1"/>
-    <w:lsdException w:name="Table Subtle 2" w:semiHidden="1" w:unhideWhenUsed="1"/>
     <w:lsdException w:name="Table Web 1" w:semiHidden="1" w:unhideWhenUsed="1"/>
     <w:lsdException w:name="Table Web 2" w:semiHidden="1" w:unhideWhenUsed="1"/>
-    <w:lsdException w:name="Table Web 3" w:semiHidden="1" w:unhideWhenUsed="1"/>
     <w:lsdException w:name="Balloon Text" w:semiHidden="1" w:unhideWhenUsed="1"/>
     <w:lsdException w:name="Table Grid" w:uiPriority="39"/>
     <w:lsdException w:name="Table Theme" w:semiHidden="1" w:unhideWhenUsed="1"/>
@@ -1972,6 +1806,10 @@
     <w:lsdException w:name="List Table 5 Dark Accent 6" w:uiPriority="50"/>
     <w:lsdException w:name="List Table 6 Colorful Accent 6" w:uiPriority="51"/>
     <w:lsdException w:name="List Table 7 Colorful Accent 6" w:uiPriority="52"/>
+    <w:lsdException w:name="Mention" w:semiHidden="1" w:unhideWhenUsed="1"/>
+    <w:lsdException w:name="Smart Hyperlink" w:semiHidden="1" w:unhideWhenUsed="1"/>
+    <w:lsdException w:name="Hashtag" w:semiHidden="1" w:unhideWhenUsed="1"/>
+    <w:lsdException w:name="Unresolved Mention" w:semiHidden="1" w:unhideWhenUsed="1"/>
   </w:latentStyles>
   <w:style w:type="paragraph" w:default="1" w:styleId="Normal">
     <w:name w:val="Normal"/>
@@ -2030,6 +1868,36 @@
       <w:ind w:left="720"/>
       <w:contextualSpacing/>
     </w:pPr>
+  </w:style>
+  <w:style w:type="paragraph" w:styleId="BalloonText">
+    <w:name w:val="Balloon Text"/>
+    <w:basedOn w:val="Normal"/>
+    <w:link w:val="BalloonTextChar"/>
+    <w:uiPriority w:val="99"/>
+    <w:semiHidden/>
+    <w:unhideWhenUsed/>
+    <w:rsid w:val="00D62078"/>
+    <w:pPr>
+      <w:spacing w:after="0" w:line="240" w:lineRule="auto"/>
+    </w:pPr>
+    <w:rPr>
+      <w:rFonts w:ascii="Times New Roman" w:hAnsi="Times New Roman" w:cs="Times New Roman"/>
+      <w:sz w:val="18"/>
+      <w:szCs w:val="18"/>
+    </w:rPr>
+  </w:style>
+  <w:style w:type="character" w:customStyle="1" w:styleId="BalloonTextChar">
+    <w:name w:val="Balloon Text Char"/>
+    <w:basedOn w:val="DefaultParagraphFont"/>
+    <w:link w:val="BalloonText"/>
+    <w:uiPriority w:val="99"/>
+    <w:semiHidden/>
+    <w:rsid w:val="00D62078"/>
+    <w:rPr>
+      <w:rFonts w:ascii="Times New Roman" w:hAnsi="Times New Roman" w:cs="Times New Roman"/>
+      <w:sz w:val="18"/>
+      <w:szCs w:val="18"/>
+    </w:rPr>
   </w:style>
 </w:styles>
 </file>

</xml_diff>